<commit_message>
PWA reworked to js
</commit_message>
<xml_diff>
--- a/docs/Deployment Guide.docx
+++ b/docs/Deployment Guide.docx
@@ -13,6 +13,7 @@
       <w:r>
         <w:rPr>
           <w:rFonts w:cs="Arial"/>
+          <w:lang w:val="en-GB"/>
         </w:rPr>
         <w:t>Deployment</w:t>
       </w:r>
@@ -97,10 +98,19 @@
           <w:szCs w:val="24"/>
           <w:lang w:val="en-GB" w:eastAsia="nl-NL"/>
         </w:rPr>
-        <w:t>git clone git@op-gitlab.howest.be:TI/2019-2020/s5-content-management-systems/student-mathijs-vanwymeersch/project.git</w:t>
-      </w:r>
-      <w:bookmarkStart w:id="0" w:name="_GoBack"/>
-      <w:bookmarkEnd w:id="0"/>
+        <w:t xml:space="preserve">git clone </w:t>
+      </w:r>
+      <w:proofErr w:type="gramStart"/>
+      <w:r>
+        <w:rPr>
+          <w:rFonts w:ascii="Courier New" w:eastAsia="Times New Roman" w:hAnsi="Courier New" w:cs="Courier New"/>
+          <w:sz w:val="24"/>
+          <w:szCs w:val="24"/>
+          <w:lang w:val="en-GB" w:eastAsia="nl-NL"/>
+        </w:rPr>
+        <w:t>git@op-gitlab.howest.be:TI/2019-2020/s5-content-management-systems/student-mathijs-vanwymeersch/project.git</w:t>
+      </w:r>
+      <w:proofErr w:type="gramEnd"/>
     </w:p>
     <w:p>
       <w:pPr>
@@ -120,6 +130,7 @@
       <w:r>
         <w:rPr>
           <w:rFonts w:cs="Arial"/>
+          <w:lang w:val="en-GB"/>
         </w:rPr>
         <w:t>Database</w:t>
       </w:r>
@@ -298,6 +309,7 @@
       <w:r>
         <w:rPr>
           <w:rFonts w:cs="Arial"/>
+          <w:lang w:val="en-GB"/>
         </w:rPr>
         <w:t>CMS</w:t>
       </w:r>
@@ -359,14 +371,7 @@
           <w:rFonts w:ascii="Arial" w:hAnsi="Arial" w:cs="Arial"/>
           <w:lang w:val="en-GB"/>
         </w:rPr>
-        <w:t xml:space="preserve"> in </w:t>
-      </w:r>
-      <w:r>
-        <w:rPr>
-          <w:rFonts w:ascii="Arial" w:hAnsi="Arial" w:cs="Arial"/>
-          <w:lang w:val="en-GB"/>
-        </w:rPr>
-        <w:t>WAMP\www</w:t>
+        <w:t xml:space="preserve"> in WAMP\www</w:t>
       </w:r>
       <w:r>
         <w:rPr>
@@ -374,14 +379,7 @@
           <w:lang w:val="en-GB"/>
         </w:rPr>
         <w:br/>
-        <w:t xml:space="preserve">3: browse </w:t>
-      </w:r>
-      <w:r>
-        <w:rPr>
-          <w:rFonts w:ascii="Arial" w:hAnsi="Arial" w:cs="Arial"/>
-          <w:lang w:val="en-GB"/>
-        </w:rPr>
-        <w:t>http://localhost/wordpress/</w:t>
+        <w:t>3: browse http://localhost/wordpress/</w:t>
       </w:r>
     </w:p>
     <w:p>
@@ -425,14 +423,7 @@
           <w:lang w:val="en-GB"/>
         </w:rPr>
         <w:br/>
-        <w:t xml:space="preserve">2: </w:t>
-      </w:r>
-      <w:r>
-        <w:rPr>
-          <w:rFonts w:ascii="Arial" w:hAnsi="Arial" w:cs="Arial"/>
-          <w:lang w:val="en-GB"/>
-        </w:rPr>
-        <w:t>Put cms\</w:t>
+        <w:t>2: Put cms\</w:t>
       </w:r>
       <w:r>
         <w:rPr>
@@ -448,21 +439,7 @@
           <w:rFonts w:ascii="Arial" w:hAnsi="Arial" w:cs="Arial"/>
           <w:lang w:val="en-GB"/>
         </w:rPr>
-        <w:t xml:space="preserve"> in</w:t>
-      </w:r>
-      <w:r>
-        <w:rPr>
-          <w:rFonts w:ascii="Arial" w:hAnsi="Arial" w:cs="Arial"/>
-          <w:lang w:val="en-GB"/>
-        </w:rPr>
-        <w:t xml:space="preserve"> </w:t>
-      </w:r>
-      <w:r>
-        <w:rPr>
-          <w:rFonts w:ascii="Arial" w:hAnsi="Arial" w:cs="Arial"/>
-          <w:lang w:val="en-GB"/>
-        </w:rPr>
-        <w:t>www</w:t>
+        <w:t xml:space="preserve"> in www</w:t>
       </w:r>
       <w:r>
         <w:rPr>
@@ -470,20 +447,7 @@
           <w:lang w:val="en-GB"/>
         </w:rPr>
         <w:br/>
-      </w:r>
-      <w:r>
-        <w:rPr>
-          <w:rFonts w:ascii="Arial" w:hAnsi="Arial" w:cs="Arial"/>
-          <w:lang w:val="en-GB"/>
-        </w:rPr>
-        <w:t>3: browse http://</w:t>
-      </w:r>
-      <w:r>
-        <w:rPr>
-          <w:rFonts w:ascii="Arial" w:hAnsi="Arial" w:cs="Arial"/>
-          <w:lang w:val="en-GB"/>
-        </w:rPr>
-        <w:t>website</w:t>
+        <w:t>3: browse http://website</w:t>
       </w:r>
     </w:p>
     <w:p>
@@ -491,11 +455,13 @@
         <w:pStyle w:val="Kop2"/>
         <w:rPr>
           <w:rFonts w:cs="Arial"/>
+          <w:lang w:val="en-GB"/>
         </w:rPr>
       </w:pPr>
       <w:r>
         <w:rPr>
           <w:rFonts w:cs="Arial"/>
+          <w:lang w:val="en-GB"/>
         </w:rPr>
         <w:t>3.1 WordPress config</w:t>
       </w:r>
@@ -520,21 +486,7 @@
           <w:lang w:val="en-GB"/>
         </w:rPr>
         <w:br/>
-        <w:t xml:space="preserve">2. Go to settings and change </w:t>
-      </w:r>
-      <w:r>
-        <w:rPr>
-          <w:rFonts w:ascii="Arial" w:hAnsi="Arial" w:cs="Arial"/>
-          <w:lang w:val="en-GB"/>
-        </w:rPr>
-        <w:t>’WordPress-adres (URL)</w:t>
-      </w:r>
-      <w:r>
-        <w:rPr>
-          <w:rFonts w:ascii="Arial" w:hAnsi="Arial" w:cs="Arial"/>
-          <w:lang w:val="en-GB"/>
-        </w:rPr>
-        <w:t xml:space="preserve">’ to </w:t>
+        <w:t xml:space="preserve">2. Go to settings and change ’WordPress-adres (URL)’ to </w:t>
       </w:r>
       <w:r>
         <w:rPr>
@@ -685,14 +637,7 @@
           <w:lang w:val="en-GB"/>
         </w:rPr>
         <w:br/>
-        <w:t xml:space="preserve">1: </w:t>
-      </w:r>
-      <w:r>
-        <w:rPr>
-          <w:rFonts w:ascii="Arial" w:hAnsi="Arial" w:cs="Arial"/>
-          <w:lang w:val="en-GB"/>
-        </w:rPr>
-        <w:t>Use pwa folder in an editor</w:t>
+        <w:t>1: Use pwa folder in an editor</w:t>
       </w:r>
     </w:p>
     <w:p>
@@ -778,8 +723,16 @@
           <w:rFonts w:ascii="Arial" w:hAnsi="Arial" w:cs="Arial"/>
           <w:lang w:val="en-GB"/>
         </w:rPr>
-        <w:t>Edit pwa\</w:t>
-      </w:r>
+        <w:t xml:space="preserve">Edit </w:t>
+      </w:r>
+      <w:r>
+        <w:rPr>
+          <w:rFonts w:ascii="Arial" w:hAnsi="Arial" w:cs="Arial"/>
+          <w:lang w:val="en-GB"/>
+        </w:rPr>
+        <w:t xml:space="preserve">Second line of </w:t>
+      </w:r>
+      <w:proofErr w:type="spellStart"/>
       <w:r>
         <w:rPr>
           <w:rFonts w:ascii="Arial" w:hAnsi="Arial" w:cs="Arial"/>
@@ -787,71 +740,9 @@
           <w:bCs/>
           <w:lang w:val="en-GB"/>
         </w:rPr>
-        <w:t>api.php</w:t>
-      </w:r>
-    </w:p>
-    <w:p>
-      <w:pPr>
-        <w:rPr>
-          <w:rFonts w:ascii="Arial" w:hAnsi="Arial" w:cs="Arial"/>
-          <w:lang w:val="en-GB"/>
-        </w:rPr>
-      </w:pPr>
-      <w:r>
-        <w:rPr>
-          <w:noProof/>
-        </w:rPr>
-        <w:drawing>
-          <wp:inline distT="0" distB="0" distL="0" distR="0" wp14:anchorId="4D617CB5" wp14:editId="2FFA1CBF">
-            <wp:extent cx="4686300" cy="1838325"/>
-            <wp:effectExtent l="0" t="0" r="0" b="9525"/>
-            <wp:docPr id="4" name="Afbeelding 4"/>
-            <wp:cNvGraphicFramePr>
-              <a:graphicFrameLocks xmlns:a="http://schemas.openxmlformats.org/drawingml/2006/main" noChangeAspect="1"/>
-            </wp:cNvGraphicFramePr>
-            <a:graphic xmlns:a="http://schemas.openxmlformats.org/drawingml/2006/main">
-              <a:graphicData uri="http://schemas.openxmlformats.org/drawingml/2006/picture">
-                <pic:pic xmlns:pic="http://schemas.openxmlformats.org/drawingml/2006/picture">
-                  <pic:nvPicPr>
-                    <pic:cNvPr id="1" name=""/>
-                    <pic:cNvPicPr/>
-                  </pic:nvPicPr>
-                  <pic:blipFill>
-                    <a:blip r:embed="rId6"/>
-                    <a:stretch>
-                      <a:fillRect/>
-                    </a:stretch>
-                  </pic:blipFill>
-                  <pic:spPr>
-                    <a:xfrm>
-                      <a:off x="0" y="0"/>
-                      <a:ext cx="4686300" cy="1838325"/>
-                    </a:xfrm>
-                    <a:prstGeom prst="rect">
-                      <a:avLst/>
-                    </a:prstGeom>
-                  </pic:spPr>
-                </pic:pic>
-              </a:graphicData>
-            </a:graphic>
-          </wp:inline>
-        </w:drawing>
-      </w:r>
-    </w:p>
-    <w:p>
-      <w:pPr>
-        <w:rPr>
-          <w:rFonts w:ascii="Arial" w:hAnsi="Arial" w:cs="Arial"/>
-          <w:lang w:val="en-GB"/>
-        </w:rPr>
-      </w:pPr>
-      <w:r>
-        <w:rPr>
-          <w:rFonts w:ascii="Arial" w:hAnsi="Arial" w:cs="Arial"/>
-          <w:lang w:val="en-GB"/>
-        </w:rPr>
-        <w:t xml:space="preserve">Change the </w:t>
-      </w:r>
+        <w:t>pwa</w:t>
+      </w:r>
+      <w:proofErr w:type="spellEnd"/>
       <w:r>
         <w:rPr>
           <w:rFonts w:ascii="Arial" w:hAnsi="Arial" w:cs="Arial"/>
@@ -859,14 +750,7 @@
           <w:bCs/>
           <w:lang w:val="en-GB"/>
         </w:rPr>
-        <w:t>first</w:t>
-      </w:r>
-      <w:r>
-        <w:rPr>
-          <w:rFonts w:ascii="Arial" w:hAnsi="Arial" w:cs="Arial"/>
-          <w:lang w:val="en-GB"/>
-        </w:rPr>
-        <w:t xml:space="preserve"> </w:t>
+        <w:t>/</w:t>
       </w:r>
       <w:r>
         <w:rPr>
@@ -875,15 +759,9 @@
           <w:bCs/>
           <w:lang w:val="en-GB"/>
         </w:rPr>
-        <w:t>part</w:t>
-      </w:r>
-      <w:r>
-        <w:rPr>
-          <w:rFonts w:ascii="Arial" w:hAnsi="Arial" w:cs="Arial"/>
-          <w:lang w:val="en-GB"/>
-        </w:rPr>
-        <w:t xml:space="preserve"> to </w:t>
-      </w:r>
+        <w:t>assets/</w:t>
+      </w:r>
+      <w:proofErr w:type="spellStart"/>
       <w:r>
         <w:rPr>
           <w:rFonts w:ascii="Arial" w:hAnsi="Arial" w:cs="Arial"/>
@@ -891,8 +769,9 @@
           <w:bCs/>
           <w:lang w:val="en-GB"/>
         </w:rPr>
-        <w:t>y</w:t>
-      </w:r>
+        <w:t>js</w:t>
+      </w:r>
+      <w:proofErr w:type="spellEnd"/>
       <w:r>
         <w:rPr>
           <w:rFonts w:ascii="Arial" w:hAnsi="Arial" w:cs="Arial"/>
@@ -900,14 +779,79 @@
           <w:bCs/>
           <w:lang w:val="en-GB"/>
         </w:rPr>
-        <w:t>our website</w:t>
-      </w:r>
-      <w:r>
-        <w:rPr>
-          <w:rFonts w:ascii="Arial" w:hAnsi="Arial" w:cs="Arial"/>
-          <w:lang w:val="en-GB"/>
-        </w:rPr>
-        <w:t xml:space="preserve"> or </w:t>
+        <w:t>/main.js</w:t>
+      </w:r>
+    </w:p>
+    <w:p>
+      <w:pPr>
+        <w:rPr>
+          <w:rFonts w:ascii="Arial" w:hAnsi="Arial" w:cs="Arial"/>
+          <w:lang w:val="en-GB"/>
+        </w:rPr>
+      </w:pPr>
+    </w:p>
+    <w:p>
+      <w:pPr>
+        <w:shd w:val="clear" w:color="auto" w:fill="1E1E1E"/>
+        <w:spacing w:after="0" w:line="285" w:lineRule="atLeast"/>
+        <w:rPr>
+          <w:rFonts w:ascii="Arial" w:hAnsi="Arial" w:cs="Arial"/>
+          <w:lang w:val="en-GB"/>
+        </w:rPr>
+      </w:pPr>
+      <w:r>
+        <w:rPr>
+          <w:rFonts w:ascii="Arial" w:hAnsi="Arial" w:cs="Arial"/>
+          <w:lang w:val="en-GB"/>
+        </w:rPr>
+        <w:t>const urlProducts = "https://www.candempire.be/wp</w:t>
+      </w:r>
+      <w:r>
+        <w:rPr>
+          <w:rFonts w:ascii="Arial" w:hAnsi="Arial" w:cs="Arial"/>
+          <w:lang w:val="en-GB"/>
+        </w:rPr>
+        <w:t>-</w:t>
+      </w:r>
+      <w:r>
+        <w:rPr>
+          <w:rFonts w:ascii="Arial" w:hAnsi="Arial" w:cs="Arial"/>
+          <w:lang w:val="en-GB"/>
+        </w:rPr>
+        <w:t>json/wc/v3/products?consumer_key=ck_8c81c542b5e73aadbcee5aae6998fdc9154e669d&amp;consumer_secret=cs_7a6f4ea1f9bfe9a3a946db1b981b7a7553ea8501";</w:t>
+      </w:r>
+    </w:p>
+    <w:p>
+      <w:pPr>
+        <w:shd w:val="clear" w:color="auto" w:fill="1E1E1E"/>
+        <w:spacing w:after="0" w:line="285" w:lineRule="atLeast"/>
+        <w:rPr>
+          <w:rFonts w:ascii="Arial" w:hAnsi="Arial" w:cs="Arial"/>
+          <w:lang w:val="en-GB"/>
+        </w:rPr>
+      </w:pPr>
+    </w:p>
+    <w:p>
+      <w:pPr>
+        <w:rPr>
+          <w:rFonts w:ascii="Arial" w:hAnsi="Arial" w:cs="Arial"/>
+          <w:lang w:val="en-GB"/>
+        </w:rPr>
+      </w:pPr>
+    </w:p>
+    <w:p>
+      <w:pPr>
+        <w:rPr>
+          <w:rFonts w:ascii="Arial" w:hAnsi="Arial" w:cs="Arial"/>
+          <w:lang w:val="en-GB"/>
+        </w:rPr>
+      </w:pPr>
+      <w:r>
+        <w:rPr>
+          <w:rFonts w:ascii="Arial" w:hAnsi="Arial" w:cs="Arial"/>
+          <w:lang w:val="en-GB"/>
+        </w:rPr>
+        <w:t xml:space="preserve">Change the </w:t>
       </w:r>
       <w:r>
         <w:rPr>
@@ -916,8 +860,67 @@
           <w:bCs/>
           <w:lang w:val="en-GB"/>
         </w:rPr>
+        <w:t>first</w:t>
+      </w:r>
+      <w:r>
+        <w:rPr>
+          <w:rFonts w:ascii="Arial" w:hAnsi="Arial" w:cs="Arial"/>
+          <w:lang w:val="en-GB"/>
+        </w:rPr>
+        <w:t xml:space="preserve"> </w:t>
+      </w:r>
+      <w:r>
+        <w:rPr>
+          <w:rFonts w:ascii="Arial" w:hAnsi="Arial" w:cs="Arial"/>
+          <w:b/>
+          <w:bCs/>
+          <w:lang w:val="en-GB"/>
+        </w:rPr>
+        <w:t>part</w:t>
+      </w:r>
+      <w:r>
+        <w:rPr>
+          <w:rFonts w:ascii="Arial" w:hAnsi="Arial" w:cs="Arial"/>
+          <w:lang w:val="en-GB"/>
+        </w:rPr>
+        <w:t xml:space="preserve"> to </w:t>
+      </w:r>
+      <w:r>
+        <w:rPr>
+          <w:rFonts w:ascii="Arial" w:hAnsi="Arial" w:cs="Arial"/>
+          <w:b/>
+          <w:bCs/>
+          <w:lang w:val="en-GB"/>
+        </w:rPr>
+        <w:t>y</w:t>
+      </w:r>
+      <w:r>
+        <w:rPr>
+          <w:rFonts w:ascii="Arial" w:hAnsi="Arial" w:cs="Arial"/>
+          <w:b/>
+          <w:bCs/>
+          <w:lang w:val="en-GB"/>
+        </w:rPr>
+        <w:t>our website</w:t>
+      </w:r>
+      <w:r>
+        <w:rPr>
+          <w:rFonts w:ascii="Arial" w:hAnsi="Arial" w:cs="Arial"/>
+          <w:lang w:val="en-GB"/>
+        </w:rPr>
+        <w:t xml:space="preserve"> or </w:t>
+      </w:r>
+      <w:r>
+        <w:rPr>
+          <w:rFonts w:ascii="Arial" w:hAnsi="Arial" w:cs="Arial"/>
+          <w:b/>
+          <w:bCs/>
+          <w:lang w:val="en-GB"/>
+        </w:rPr>
         <w:t>localhost</w:t>
       </w:r>
+      <w:bookmarkStart w:id="0" w:name="_GoBack"/>
+      <w:bookmarkEnd w:id="0"/>
     </w:p>
     <w:sectPr>
       <w:pgSz w:w="11906" w:h="16838"/>

</xml_diff>